<commit_message>
#21 Testfaelle Aktualisierung aus Team-Meeting
</commit_message>
<xml_diff>
--- a/Basisverzeichnis/trunk/04_Test/Szenarios_Testfaelle_Mirjam.docx
+++ b/Basisverzeichnis/trunk/04_Test/Szenarios_Testfaelle_Mirjam.docx
@@ -632,25 +632,7 @@
                 <w:color w:val="000000"/>
                 <w:highlight w:val="yellow"/>
               </w:rPr>
-              <w:t xml:space="preserve">Abbruch des </w:t>
-            </w:r>
-            <w:proofErr w:type="spellStart"/>
-            <w:r>
-              <w:rPr>
-                <w:rFonts w:ascii="Times New Roman" w:hAnsi="Times New Roman" w:cs="Times New Roman"/>
-                <w:color w:val="000000"/>
-                <w:highlight w:val="yellow"/>
-              </w:rPr>
-              <w:t>Use</w:t>
-            </w:r>
-            <w:proofErr w:type="spellEnd"/>
-            <w:r>
-              <w:rPr>
-                <w:rFonts w:ascii="Times New Roman" w:hAnsi="Times New Roman" w:cs="Times New Roman"/>
-                <w:color w:val="000000"/>
-                <w:highlight w:val="yellow"/>
-              </w:rPr>
-              <w:t>-Cases.</w:t>
+              <w:t>Abbruch des Use-Cases.</w:t>
             </w:r>
           </w:p>
           <w:p>
@@ -1267,23 +1249,7 @@
                 <w:sz w:val="20"/>
                 <w:szCs w:val="20"/>
               </w:rPr>
-              <w:t xml:space="preserve">Hardwareknoten-Eigenschaften werden nicht anzeigt. Abbruch des </w:t>
-            </w:r>
-            <w:proofErr w:type="spellStart"/>
-            <w:r>
-              <w:rPr>
-                <w:sz w:val="20"/>
-                <w:szCs w:val="20"/>
-              </w:rPr>
-              <w:t>Use</w:t>
-            </w:r>
-            <w:proofErr w:type="spellEnd"/>
-            <w:r>
-              <w:rPr>
-                <w:sz w:val="20"/>
-                <w:szCs w:val="20"/>
-              </w:rPr>
-              <w:t xml:space="preserve">-Cases durch </w:t>
+              <w:t xml:space="preserve">Hardwareknoten-Eigenschaften werden nicht anzeigt. Abbruch des Use-Cases durch </w:t>
             </w:r>
             <w:r>
               <w:rPr>
@@ -1676,6 +1642,23 @@
               <w:t xml:space="preserve"> Kann es einen Hardwareknoten ohne Eigenschaften geben?</w:t>
             </w:r>
           </w:p>
+          <w:p>
+            <w:pPr>
+              <w:spacing w:before="120"/>
+              <w:cnfStyle w:val="000000100000" w:firstRow="0" w:lastRow="0" w:firstColumn="0" w:lastColumn="0" w:oddVBand="0" w:evenVBand="0" w:oddHBand="1" w:evenHBand="0" w:firstRowFirstColumn="0" w:firstRowLastColumn="0" w:lastRowFirstColumn="0" w:lastRowLastColumn="0"/>
+              <w:rPr>
+                <w:sz w:val="20"/>
+                <w:szCs w:val="20"/>
+              </w:rPr>
+            </w:pPr>
+            <w:r>
+              <w:rPr>
+                <w:sz w:val="20"/>
+                <w:szCs w:val="20"/>
+              </w:rPr>
+              <w:t>Nein, ist nicht möglich! Hat Default-Eigenschaften</w:t>
+            </w:r>
+          </w:p>
         </w:tc>
       </w:tr>
       <w:tr>
@@ -1875,6 +1858,80 @@
                 <w:szCs w:val="20"/>
               </w:rPr>
               <w:t xml:space="preserve">ein Einfluss auf den aktuellen Programmzustand. </w:t>
+            </w:r>
+          </w:p>
+        </w:tc>
+      </w:tr>
+      <w:tr>
+        <w:tc>
+          <w:tcPr>
+            <w:cnfStyle w:val="001000000000" w:firstRow="0" w:lastRow="0" w:firstColumn="1" w:lastColumn="0" w:oddVBand="0" w:evenVBand="0" w:oddHBand="0" w:evenHBand="0" w:firstRowFirstColumn="0" w:firstRowLastColumn="0" w:lastRowFirstColumn="0" w:lastRowLastColumn="0"/>
+            <w:tcW w:w="817" w:type="dxa"/>
+          </w:tcPr>
+          <w:p>
+            <w:pPr>
+              <w:spacing w:before="120"/>
+              <w:rPr>
+                <w:sz w:val="20"/>
+                <w:szCs w:val="20"/>
+              </w:rPr>
+            </w:pPr>
+          </w:p>
+        </w:tc>
+        <w:tc>
+          <w:tcPr>
+            <w:tcW w:w="709" w:type="dxa"/>
+          </w:tcPr>
+          <w:p>
+            <w:pPr>
+              <w:spacing w:before="120"/>
+              <w:cnfStyle w:val="000000000000" w:firstRow="0" w:lastRow="0" w:firstColumn="0" w:lastColumn="0" w:oddVBand="0" w:evenVBand="0" w:oddHBand="0" w:evenHBand="0" w:firstRowFirstColumn="0" w:firstRowLastColumn="0" w:lastRowFirstColumn="0" w:lastRowLastColumn="0"/>
+              <w:rPr>
+                <w:sz w:val="20"/>
+                <w:szCs w:val="20"/>
+              </w:rPr>
+            </w:pPr>
+          </w:p>
+        </w:tc>
+        <w:tc>
+          <w:tcPr>
+            <w:tcW w:w="2977" w:type="dxa"/>
+          </w:tcPr>
+          <w:p>
+            <w:pPr>
+              <w:spacing w:before="120"/>
+              <w:cnfStyle w:val="000000000000" w:firstRow="0" w:lastRow="0" w:firstColumn="0" w:lastColumn="0" w:oddVBand="0" w:evenVBand="0" w:oddHBand="0" w:evenHBand="0" w:firstRowFirstColumn="0" w:firstRowLastColumn="0" w:lastRowFirstColumn="0" w:lastRowLastColumn="0"/>
+              <w:rPr>
+                <w:sz w:val="20"/>
+                <w:szCs w:val="20"/>
+              </w:rPr>
+            </w:pPr>
+          </w:p>
+        </w:tc>
+        <w:tc>
+          <w:tcPr>
+            <w:tcW w:w="4785" w:type="dxa"/>
+          </w:tcPr>
+          <w:p>
+            <w:pPr>
+              <w:pStyle w:val="Listenabsatz"/>
+              <w:numPr>
+                <w:ilvl w:val="0"/>
+                <w:numId w:val="21"/>
+              </w:numPr>
+              <w:spacing w:before="120"/>
+              <w:cnfStyle w:val="000000000000" w:firstRow="0" w:lastRow="0" w:firstColumn="0" w:lastColumn="0" w:oddVBand="0" w:evenVBand="0" w:oddHBand="0" w:evenHBand="0" w:firstRowFirstColumn="0" w:firstRowLastColumn="0" w:lastRowFirstColumn="0" w:lastRowLastColumn="0"/>
+              <w:rPr>
+                <w:sz w:val="20"/>
+                <w:szCs w:val="20"/>
+              </w:rPr>
+            </w:pPr>
+            <w:r>
+              <w:rPr>
+                <w:sz w:val="20"/>
+                <w:szCs w:val="20"/>
+              </w:rPr>
+              <w:t>Mehrere auf einmal auswählen =&gt; nichts wird angezeigt</w:t>
             </w:r>
           </w:p>
         </w:tc>
@@ -3426,7 +3483,6 @@
                 <w:szCs w:val="20"/>
               </w:rPr>
             </w:pPr>
-            <w:proofErr w:type="gramStart"/>
             <w:r>
               <w:rPr>
                 <w:sz w:val="20"/>
@@ -3439,15 +3495,7 @@
                 <w:sz w:val="20"/>
                 <w:szCs w:val="20"/>
               </w:rPr>
-              <w:t>eues Projekt</w:t>
-            </w:r>
-            <w:proofErr w:type="gramEnd"/>
-            <w:r>
-              <w:rPr>
-                <w:sz w:val="20"/>
-                <w:szCs w:val="20"/>
-              </w:rPr>
-              <w:t xml:space="preserve"> anlegen wenn im Programm bereits ein Projekt geöffnet ist und der Benutzer speichert das aktive (bereits geöffnete) Projekt.</w:t>
+              <w:t>eues Projekt anlegen wenn im Programm bereits ein Projekt geöffnet ist und der Benutzer speichert das aktive (bereits geöffnete) Projekt.</w:t>
             </w:r>
           </w:p>
         </w:tc>
@@ -3597,7 +3645,6 @@
                 <w:szCs w:val="20"/>
               </w:rPr>
             </w:pPr>
-            <w:proofErr w:type="gramStart"/>
             <w:r>
               <w:rPr>
                 <w:sz w:val="20"/>
@@ -3610,15 +3657,7 @@
                 <w:sz w:val="20"/>
                 <w:szCs w:val="20"/>
               </w:rPr>
-              <w:t>eues Projekt</w:t>
-            </w:r>
-            <w:proofErr w:type="gramEnd"/>
-            <w:r>
-              <w:rPr>
-                <w:sz w:val="20"/>
-                <w:szCs w:val="20"/>
-              </w:rPr>
-              <w:t xml:space="preserve"> anlegen wenn im Programm bereits ein Projekt geöffnet ist und der Benutzer speichert das aktive (bereits geöffnete) Projekt </w:t>
+              <w:t xml:space="preserve">eues Projekt anlegen wenn im Programm bereits ein Projekt geöffnet ist und der Benutzer speichert das aktive (bereits geöffnete) Projekt </w:t>
             </w:r>
             <w:r>
               <w:rPr>
@@ -8169,23 +8208,7 @@
                 <w:rFonts w:ascii="Times New Roman" w:hAnsi="Times New Roman" w:cs="Times New Roman"/>
                 <w:color w:val="000000"/>
               </w:rPr>
-              <w:t xml:space="preserve">Der </w:t>
-            </w:r>
-            <w:proofErr w:type="spellStart"/>
-            <w:r>
-              <w:rPr>
-                <w:rFonts w:ascii="Times New Roman" w:hAnsi="Times New Roman" w:cs="Times New Roman"/>
-                <w:color w:val="000000"/>
-              </w:rPr>
-              <w:t>Use</w:t>
-            </w:r>
-            <w:proofErr w:type="spellEnd"/>
-            <w:r>
-              <w:rPr>
-                <w:rFonts w:ascii="Times New Roman" w:hAnsi="Times New Roman" w:cs="Times New Roman"/>
-                <w:color w:val="000000"/>
-              </w:rPr>
-              <w:t>-Case beginnt, wenn der Anwender einen Hardwareknoten ausgewählt hat.</w:t>
+              <w:t>Der Use-Case beginnt, wenn der Anwender einen Hardwareknoten ausgewählt hat.</w:t>
             </w:r>
           </w:p>
           <w:p>
@@ -8889,6 +8912,14 @@
           <w:szCs w:val="20"/>
         </w:rPr>
       </w:pPr>
+      <w:r>
+        <w:rPr>
+          <w:b/>
+          <w:sz w:val="20"/>
+          <w:szCs w:val="20"/>
+        </w:rPr>
+        <w:t>Nur ein einziger anzeigbar =&gt;!!</w:t>
+      </w:r>
     </w:p>
     <w:tbl>
       <w:tblPr>
@@ -9716,23 +9747,7 @@
                 <w:rFonts w:ascii="Times New Roman" w:hAnsi="Times New Roman" w:cs="Times New Roman"/>
                 <w:color w:val="000000"/>
               </w:rPr>
-              <w:t xml:space="preserve">Der </w:t>
-            </w:r>
-            <w:proofErr w:type="spellStart"/>
-            <w:r>
-              <w:rPr>
-                <w:rFonts w:ascii="Times New Roman" w:hAnsi="Times New Roman" w:cs="Times New Roman"/>
-                <w:color w:val="000000"/>
-              </w:rPr>
-              <w:t>Use</w:t>
-            </w:r>
-            <w:proofErr w:type="spellEnd"/>
-            <w:r>
-              <w:rPr>
-                <w:rFonts w:ascii="Times New Roman" w:hAnsi="Times New Roman" w:cs="Times New Roman"/>
-                <w:color w:val="000000"/>
-              </w:rPr>
-              <w:t xml:space="preserve">-Case beginnt, wenn der </w:t>
+              <w:t xml:space="preserve">Der Use-Case beginnt, wenn der </w:t>
             </w:r>
             <w:r>
               <w:rPr>
@@ -10528,6 +10543,23 @@
               <w:t>Kann das sonst überhaupt fehlschlagen? Es ändert sich doch nichts an den Parameter und es hat schon funktioniert.</w:t>
             </w:r>
           </w:p>
+          <w:p>
+            <w:pPr>
+              <w:spacing w:before="120"/>
+              <w:cnfStyle w:val="000000000000" w:firstRow="0" w:lastRow="0" w:firstColumn="0" w:lastColumn="0" w:oddVBand="0" w:evenVBand="0" w:oddHBand="0" w:evenHBand="0" w:firstRowFirstColumn="0" w:firstRowLastColumn="0" w:lastRowFirstColumn="0" w:lastRowLastColumn="0"/>
+              <w:rPr>
+                <w:sz w:val="20"/>
+                <w:szCs w:val="20"/>
+              </w:rPr>
+            </w:pPr>
+            <w:r>
+              <w:rPr>
+                <w:sz w:val="20"/>
+                <w:szCs w:val="20"/>
+              </w:rPr>
+              <w:t>(Parameter evtl. verändert?)</w:t>
+            </w:r>
+          </w:p>
         </w:tc>
       </w:tr>
     </w:tbl>
@@ -11369,21 +11401,7 @@
               <w:rPr>
                 <w:rFonts w:ascii="Times New Roman" w:hAnsi="Times New Roman" w:cs="Times New Roman"/>
               </w:rPr>
-              <w:t xml:space="preserve">Dieser </w:t>
-            </w:r>
-            <w:proofErr w:type="spellStart"/>
-            <w:r>
-              <w:rPr>
-                <w:rFonts w:ascii="Times New Roman" w:hAnsi="Times New Roman" w:cs="Times New Roman"/>
-              </w:rPr>
-              <w:t>Use</w:t>
-            </w:r>
-            <w:proofErr w:type="spellEnd"/>
-            <w:r>
-              <w:rPr>
-                <w:rFonts w:ascii="Times New Roman" w:hAnsi="Times New Roman" w:cs="Times New Roman"/>
-              </w:rPr>
-              <w:t>-Case beginnt, wenn der Anwender das Kommando zum Starten der erweiterten Simulation gibt.</w:t>
+              <w:t>Dieser Use-Case beginnt, wenn der Anwender das Kommando zum Starten der erweiterten Simulation gibt.</w:t>
             </w:r>
           </w:p>
           <w:p>
@@ -11417,21 +11435,7 @@
               <w:rPr>
                 <w:rFonts w:ascii="Times New Roman" w:hAnsi="Times New Roman" w:cs="Times New Roman"/>
               </w:rPr>
-              <w:t xml:space="preserve">Das System speichert die Simulation in der </w:t>
-            </w:r>
-            <w:proofErr w:type="spellStart"/>
-            <w:r>
-              <w:rPr>
-                <w:rFonts w:ascii="Times New Roman" w:hAnsi="Times New Roman" w:cs="Times New Roman"/>
-              </w:rPr>
-              <w:t>History</w:t>
-            </w:r>
-            <w:proofErr w:type="spellEnd"/>
-            <w:r>
-              <w:rPr>
-                <w:rFonts w:ascii="Times New Roman" w:hAnsi="Times New Roman" w:cs="Times New Roman"/>
-              </w:rPr>
-              <w:t xml:space="preserve">. </w:t>
+              <w:t xml:space="preserve">Das System speichert die Simulation in der History. </w:t>
             </w:r>
           </w:p>
           <w:p>
@@ -12589,6 +12593,15 @@
                 <w:szCs w:val="20"/>
               </w:rPr>
             </w:pPr>
+            <w:r>
+              <w:rPr>
+                <w:sz w:val="20"/>
+                <w:szCs w:val="20"/>
+              </w:rPr>
+              <w:t>Speichern kommt nach der Durchführung der Simulation und nicht beim Start!!!</w:t>
+            </w:r>
+            <w:bookmarkStart w:id="0" w:name="_GoBack"/>
+            <w:bookmarkEnd w:id="0"/>
           </w:p>
         </w:tc>
       </w:tr>
@@ -13053,6 +13066,7 @@
                 <w:sz w:val="16"/>
                 <w:szCs w:val="16"/>
               </w:rPr>
+              <w:lastRenderedPageBreak/>
               <w:t>Test-ID</w:t>
             </w:r>
           </w:p>
@@ -13169,7 +13183,6 @@
                 <w:sz w:val="20"/>
                 <w:szCs w:val="20"/>
               </w:rPr>
-              <w:lastRenderedPageBreak/>
               <w:t>T1</w:t>
             </w:r>
           </w:p>
@@ -14040,23 +14053,7 @@
                 <w:rFonts w:ascii="Times New Roman" w:hAnsi="Times New Roman" w:cs="Times New Roman"/>
                 <w:color w:val="000000"/>
               </w:rPr>
-              <w:t xml:space="preserve">Der </w:t>
-            </w:r>
-            <w:proofErr w:type="spellStart"/>
-            <w:r>
-              <w:rPr>
-                <w:rFonts w:ascii="Times New Roman" w:hAnsi="Times New Roman" w:cs="Times New Roman"/>
-                <w:color w:val="000000"/>
-              </w:rPr>
-              <w:t>Use</w:t>
-            </w:r>
-            <w:proofErr w:type="spellEnd"/>
-            <w:r>
-              <w:rPr>
-                <w:rFonts w:ascii="Times New Roman" w:hAnsi="Times New Roman" w:cs="Times New Roman"/>
-                <w:color w:val="000000"/>
-              </w:rPr>
-              <w:t>-Case beginnt, wenn der Anwender das Programm schließen möchte.</w:t>
+              <w:t>Der Use-Case beginnt, wenn der Anwender das Programm schließen möchte.</w:t>
             </w:r>
           </w:p>
           <w:p>
@@ -16316,10 +16313,7 @@
         </w:tc>
       </w:tr>
     </w:tbl>
-    <w:p>
-      <w:bookmarkStart w:id="0" w:name="_GoBack"/>
-      <w:bookmarkEnd w:id="0"/>
-    </w:p>
+    <w:p/>
     <w:sectPr>
       <w:pgSz w:w="11906" w:h="16838"/>
       <w:pgMar w:top="1417" w:right="1417" w:bottom="1134" w:left="1417" w:header="708" w:footer="708" w:gutter="0"/>
@@ -17049,6 +17043,118 @@
     </w:lvl>
   </w:abstractNum>
   <w:abstractNum w:abstractNumId="6">
+    <w:nsid w:val="3A324769"/>
+    <w:multiLevelType w:val="hybridMultilevel"/>
+    <w:tmpl w:val="183276CC"/>
+    <w:lvl w:ilvl="0" w:tplc="15BE6214">
+      <w:numFmt w:val="bullet"/>
+      <w:lvlText w:val=""/>
+      <w:lvlJc w:val="left"/>
+      <w:pPr>
+        <w:ind w:left="720" w:hanging="360"/>
+      </w:pPr>
+      <w:rPr>
+        <w:rFonts w:ascii="Wingdings" w:eastAsia="Times New Roman" w:hAnsi="Wingdings" w:cs="Arial" w:hint="default"/>
+      </w:rPr>
+    </w:lvl>
+    <w:lvl w:ilvl="1" w:tplc="04070003" w:tentative="1">
+      <w:start w:val="1"/>
+      <w:numFmt w:val="bullet"/>
+      <w:lvlText w:val="o"/>
+      <w:lvlJc w:val="left"/>
+      <w:pPr>
+        <w:ind w:left="1440" w:hanging="360"/>
+      </w:pPr>
+      <w:rPr>
+        <w:rFonts w:ascii="Courier New" w:hAnsi="Courier New" w:cs="Courier New" w:hint="default"/>
+      </w:rPr>
+    </w:lvl>
+    <w:lvl w:ilvl="2" w:tplc="04070005" w:tentative="1">
+      <w:start w:val="1"/>
+      <w:numFmt w:val="bullet"/>
+      <w:lvlText w:val=""/>
+      <w:lvlJc w:val="left"/>
+      <w:pPr>
+        <w:ind w:left="2160" w:hanging="360"/>
+      </w:pPr>
+      <w:rPr>
+        <w:rFonts w:ascii="Wingdings" w:hAnsi="Wingdings" w:hint="default"/>
+      </w:rPr>
+    </w:lvl>
+    <w:lvl w:ilvl="3" w:tplc="04070001" w:tentative="1">
+      <w:start w:val="1"/>
+      <w:numFmt w:val="bullet"/>
+      <w:lvlText w:val=""/>
+      <w:lvlJc w:val="left"/>
+      <w:pPr>
+        <w:ind w:left="2880" w:hanging="360"/>
+      </w:pPr>
+      <w:rPr>
+        <w:rFonts w:ascii="Symbol" w:hAnsi="Symbol" w:hint="default"/>
+      </w:rPr>
+    </w:lvl>
+    <w:lvl w:ilvl="4" w:tplc="04070003" w:tentative="1">
+      <w:start w:val="1"/>
+      <w:numFmt w:val="bullet"/>
+      <w:lvlText w:val="o"/>
+      <w:lvlJc w:val="left"/>
+      <w:pPr>
+        <w:ind w:left="3600" w:hanging="360"/>
+      </w:pPr>
+      <w:rPr>
+        <w:rFonts w:ascii="Courier New" w:hAnsi="Courier New" w:cs="Courier New" w:hint="default"/>
+      </w:rPr>
+    </w:lvl>
+    <w:lvl w:ilvl="5" w:tplc="04070005" w:tentative="1">
+      <w:start w:val="1"/>
+      <w:numFmt w:val="bullet"/>
+      <w:lvlText w:val=""/>
+      <w:lvlJc w:val="left"/>
+      <w:pPr>
+        <w:ind w:left="4320" w:hanging="360"/>
+      </w:pPr>
+      <w:rPr>
+        <w:rFonts w:ascii="Wingdings" w:hAnsi="Wingdings" w:hint="default"/>
+      </w:rPr>
+    </w:lvl>
+    <w:lvl w:ilvl="6" w:tplc="04070001" w:tentative="1">
+      <w:start w:val="1"/>
+      <w:numFmt w:val="bullet"/>
+      <w:lvlText w:val=""/>
+      <w:lvlJc w:val="left"/>
+      <w:pPr>
+        <w:ind w:left="5040" w:hanging="360"/>
+      </w:pPr>
+      <w:rPr>
+        <w:rFonts w:ascii="Symbol" w:hAnsi="Symbol" w:hint="default"/>
+      </w:rPr>
+    </w:lvl>
+    <w:lvl w:ilvl="7" w:tplc="04070003" w:tentative="1">
+      <w:start w:val="1"/>
+      <w:numFmt w:val="bullet"/>
+      <w:lvlText w:val="o"/>
+      <w:lvlJc w:val="left"/>
+      <w:pPr>
+        <w:ind w:left="5760" w:hanging="360"/>
+      </w:pPr>
+      <w:rPr>
+        <w:rFonts w:ascii="Courier New" w:hAnsi="Courier New" w:cs="Courier New" w:hint="default"/>
+      </w:rPr>
+    </w:lvl>
+    <w:lvl w:ilvl="8" w:tplc="04070005" w:tentative="1">
+      <w:start w:val="1"/>
+      <w:numFmt w:val="bullet"/>
+      <w:lvlText w:val=""/>
+      <w:lvlJc w:val="left"/>
+      <w:pPr>
+        <w:ind w:left="6480" w:hanging="360"/>
+      </w:pPr>
+      <w:rPr>
+        <w:rFonts w:ascii="Wingdings" w:hAnsi="Wingdings" w:hint="default"/>
+      </w:rPr>
+    </w:lvl>
+  </w:abstractNum>
+  <w:abstractNum w:abstractNumId="7">
     <w:nsid w:val="3D762874"/>
     <w:multiLevelType w:val="hybridMultilevel"/>
     <w:tmpl w:val="CB0ACDCA"/>
@@ -17161,7 +17267,7 @@
       </w:rPr>
     </w:lvl>
   </w:abstractNum>
-  <w:abstractNum w:abstractNumId="7">
+  <w:abstractNum w:abstractNumId="8">
     <w:nsid w:val="43AE35CE"/>
     <w:multiLevelType w:val="hybridMultilevel"/>
     <w:tmpl w:val="CB0ACDCA"/>
@@ -17274,7 +17380,7 @@
       </w:rPr>
     </w:lvl>
   </w:abstractNum>
-  <w:abstractNum w:abstractNumId="8">
+  <w:abstractNum w:abstractNumId="9">
     <w:nsid w:val="450A4B09"/>
     <w:multiLevelType w:val="hybridMultilevel"/>
     <w:tmpl w:val="BBFADD7C"/>
@@ -17387,7 +17493,7 @@
       </w:rPr>
     </w:lvl>
   </w:abstractNum>
-  <w:abstractNum w:abstractNumId="9">
+  <w:abstractNum w:abstractNumId="10">
     <w:nsid w:val="498958A3"/>
     <w:multiLevelType w:val="hybridMultilevel"/>
     <w:tmpl w:val="127C94A4"/>
@@ -17500,7 +17606,7 @@
       </w:rPr>
     </w:lvl>
   </w:abstractNum>
-  <w:abstractNum w:abstractNumId="10">
+  <w:abstractNum w:abstractNumId="11">
     <w:nsid w:val="4A560F02"/>
     <w:multiLevelType w:val="hybridMultilevel"/>
     <w:tmpl w:val="C9AC435A"/>
@@ -17586,7 +17692,7 @@
       </w:pPr>
     </w:lvl>
   </w:abstractNum>
-  <w:abstractNum w:abstractNumId="11">
+  <w:abstractNum w:abstractNumId="12">
     <w:nsid w:val="4CF51200"/>
     <w:multiLevelType w:val="hybridMultilevel"/>
     <w:tmpl w:val="89228388"/>
@@ -17699,7 +17805,7 @@
       </w:rPr>
     </w:lvl>
   </w:abstractNum>
-  <w:abstractNum w:abstractNumId="12">
+  <w:abstractNum w:abstractNumId="13">
     <w:nsid w:val="51D6486F"/>
     <w:multiLevelType w:val="hybridMultilevel"/>
     <w:tmpl w:val="CB0ACDCA"/>
@@ -17812,7 +17918,7 @@
       </w:rPr>
     </w:lvl>
   </w:abstractNum>
-  <w:abstractNum w:abstractNumId="13">
+  <w:abstractNum w:abstractNumId="14">
     <w:nsid w:val="524F5D5D"/>
     <w:multiLevelType w:val="hybridMultilevel"/>
     <w:tmpl w:val="6FF20302"/>
@@ -17925,7 +18031,7 @@
       </w:rPr>
     </w:lvl>
   </w:abstractNum>
-  <w:abstractNum w:abstractNumId="14">
+  <w:abstractNum w:abstractNumId="15">
     <w:nsid w:val="5522492D"/>
     <w:multiLevelType w:val="hybridMultilevel"/>
     <w:tmpl w:val="2F541122"/>
@@ -18038,7 +18144,7 @@
       </w:rPr>
     </w:lvl>
   </w:abstractNum>
-  <w:abstractNum w:abstractNumId="15">
+  <w:abstractNum w:abstractNumId="16">
     <w:nsid w:val="5D8F72F3"/>
     <w:multiLevelType w:val="hybridMultilevel"/>
     <w:tmpl w:val="7AB6F40A"/>
@@ -18151,7 +18257,7 @@
       </w:rPr>
     </w:lvl>
   </w:abstractNum>
-  <w:abstractNum w:abstractNumId="16">
+  <w:abstractNum w:abstractNumId="17">
     <w:nsid w:val="5E9D009E"/>
     <w:multiLevelType w:val="hybridMultilevel"/>
     <w:tmpl w:val="6960E6A8"/>
@@ -18240,7 +18346,7 @@
       </w:pPr>
     </w:lvl>
   </w:abstractNum>
-  <w:abstractNum w:abstractNumId="17">
+  <w:abstractNum w:abstractNumId="18">
     <w:nsid w:val="6CDF657E"/>
     <w:multiLevelType w:val="hybridMultilevel"/>
     <w:tmpl w:val="7AB6F40A"/>
@@ -18353,7 +18459,7 @@
       </w:rPr>
     </w:lvl>
   </w:abstractNum>
-  <w:abstractNum w:abstractNumId="18">
+  <w:abstractNum w:abstractNumId="19">
     <w:nsid w:val="727A7D09"/>
     <w:multiLevelType w:val="hybridMultilevel"/>
     <w:tmpl w:val="CB0ACDCA"/>
@@ -18467,7 +18573,7 @@
     </w:lvl>
   </w:abstractNum>
   <w:num w:numId="1">
-    <w:abstractNumId w:val="18"/>
+    <w:abstractNumId w:val="19"/>
     <w:lvlOverride w:ilvl="0">
       <w:startOverride w:val="1"/>
     </w:lvlOverride>
@@ -18497,7 +18603,7 @@
     </w:lvlOverride>
   </w:num>
   <w:num w:numId="2">
-    <w:abstractNumId w:val="9"/>
+    <w:abstractNumId w:val="10"/>
     <w:lvlOverride w:ilvl="0">
       <w:startOverride w:val="1"/>
     </w:lvlOverride>
@@ -18557,7 +18663,7 @@
     </w:lvlOverride>
   </w:num>
   <w:num w:numId="4">
-    <w:abstractNumId w:val="14"/>
+    <w:abstractNumId w:val="15"/>
     <w:lvlOverride w:ilvl="0">
       <w:startOverride w:val="1"/>
     </w:lvlOverride>
@@ -18587,7 +18693,7 @@
     </w:lvlOverride>
   </w:num>
   <w:num w:numId="5">
-    <w:abstractNumId w:val="7"/>
+    <w:abstractNumId w:val="8"/>
     <w:lvlOverride w:ilvl="0">
       <w:startOverride w:val="1"/>
     </w:lvlOverride>
@@ -18617,7 +18723,7 @@
     </w:lvlOverride>
   </w:num>
   <w:num w:numId="6">
-    <w:abstractNumId w:val="15"/>
+    <w:abstractNumId w:val="16"/>
     <w:lvlOverride w:ilvl="0">
       <w:startOverride w:val="1"/>
     </w:lvlOverride>
@@ -18707,7 +18813,7 @@
     </w:lvlOverride>
   </w:num>
   <w:num w:numId="9">
-    <w:abstractNumId w:val="17"/>
+    <w:abstractNumId w:val="18"/>
     <w:lvlOverride w:ilvl="0">
       <w:startOverride w:val="1"/>
     </w:lvlOverride>
@@ -18767,7 +18873,7 @@
     </w:lvlOverride>
   </w:num>
   <w:num w:numId="11">
-    <w:abstractNumId w:val="6"/>
+    <w:abstractNumId w:val="7"/>
     <w:lvlOverride w:ilvl="0">
       <w:startOverride w:val="1"/>
     </w:lvlOverride>
@@ -18827,7 +18933,7 @@
     </w:lvlOverride>
   </w:num>
   <w:num w:numId="13">
-    <w:abstractNumId w:val="12"/>
+    <w:abstractNumId w:val="13"/>
     <w:lvlOverride w:ilvl="0">
       <w:startOverride w:val="1"/>
     </w:lvlOverride>
@@ -18863,19 +18969,22 @@
     <w:abstractNumId w:val="0"/>
   </w:num>
   <w:num w:numId="16">
-    <w:abstractNumId w:val="13"/>
+    <w:abstractNumId w:val="14"/>
   </w:num>
   <w:num w:numId="17">
+    <w:abstractNumId w:val="12"/>
+  </w:num>
+  <w:num w:numId="18">
     <w:abstractNumId w:val="11"/>
   </w:num>
-  <w:num w:numId="18">
-    <w:abstractNumId w:val="10"/>
-  </w:num>
   <w:num w:numId="19">
-    <w:abstractNumId w:val="8"/>
+    <w:abstractNumId w:val="9"/>
   </w:num>
   <w:num w:numId="20">
-    <w:abstractNumId w:val="16"/>
+    <w:abstractNumId w:val="17"/>
+  </w:num>
+  <w:num w:numId="21">
+    <w:abstractNumId w:val="6"/>
   </w:num>
 </w:numbering>
 </file>
@@ -19119,7 +19228,7 @@
         <w:rFonts w:cs="Times New Roman"/>
         <w:b/>
         <w:bCs/>
-        <w:color w:val="FFFFFF" w:themeColor="background1"/>
+        <w:color w:val="00FFFF" w:themeColor="background1"/>
       </w:rPr>
       <w:tblPr/>
       <w:tcPr>
@@ -19514,7 +19623,7 @@
         <w:rFonts w:cs="Times New Roman"/>
         <w:b/>
         <w:bCs/>
-        <w:color w:val="FFFFFF" w:themeColor="background1"/>
+        <w:color w:val="00FFFF" w:themeColor="background1"/>
       </w:rPr>
       <w:tblPr/>
       <w:tcPr>
@@ -19678,7 +19787,7 @@
         <a:sysClr val="windowText" lastClr="000000"/>
       </a:dk1>
       <a:lt1>
-        <a:sysClr val="window" lastClr="FFFFFF"/>
+        <a:sysClr val="window" lastClr="00FFFF"/>
       </a:lt1>
       <a:dk2>
         <a:srgbClr val="1F497D"/>

</xml_diff>